<commit_message>
feat: update template exercise
</commit_message>
<xml_diff>
--- a/public/word_template/Soal_Pilihan_V2_Template.docx
+++ b/public/word_template/Soal_Pilihan_V2_Template.docx
@@ -702,6 +702,25 @@
       </w:pPr>
       <w:r>
         <w:t>[item.options.d]</w:t>
+      </w:r>
+    </w:p>
+    <w:p>
+      <w:pPr>
+        <w:pStyle w:val="ListParagraph"/>
+        <w:numPr>
+          <w:ilvl w:val="1"/>
+          <w:numId w:val="16"/>
+        </w:numPr>
+        <w:spacing w:after="240"/>
+      </w:pPr>
+      <w:r>
+        <w:t>[item.options.</w:t>
+      </w:r>
+      <w:r>
+        <w:t>e</w:t>
+      </w:r>
+      <w:r>
+        <w:t>]</w:t>
       </w:r>
     </w:p>
     <w:p>

</xml_diff>